<commit_message>
Rhys - Commit 4: Documentation
updated the audio brainstorming doc to include things we could potentially add to the game itself.
</commit_message>
<xml_diff>
--- a/Documentation/Audio Brainstorming.docx
+++ b/Documentation/Audio Brainstorming.docx
@@ -151,23 +151,7 @@
           <w:b/>
           <w:bCs/>
         </w:rPr>
-        <w:t xml:space="preserve">Grapple </w:t>
-      </w:r>
-      <w:proofErr w:type="gramStart"/>
-      <w:r>
-        <w:rPr>
-          <w:b/>
-          <w:bCs/>
-        </w:rPr>
-        <w:t>hook</w:t>
-      </w:r>
-      <w:proofErr w:type="gramEnd"/>
-      <w:r>
-        <w:rPr>
-          <w:b/>
-          <w:bCs/>
-        </w:rPr>
-        <w:t xml:space="preserve"> retract</w:t>
+        <w:t>Grapple hook retract</w:t>
       </w:r>
     </w:p>
     <w:p>
@@ -246,13 +230,8 @@
         </w:numPr>
       </w:pPr>
       <w:r>
-        <w:t xml:space="preserve">Clock ding </w:t>
-      </w:r>
-      <w:proofErr w:type="gramStart"/>
-      <w:r>
-        <w:t>dong</w:t>
-      </w:r>
-      <w:proofErr w:type="gramEnd"/>
+        <w:t>Clock ding dong</w:t>
+      </w:r>
     </w:p>
     <w:p/>
     <w:p>
@@ -272,13 +251,8 @@
         </w:numPr>
       </w:pPr>
       <w:r>
-        <w:t xml:space="preserve">Button </w:t>
-      </w:r>
-      <w:proofErr w:type="gramStart"/>
-      <w:r>
-        <w:t>highlight</w:t>
-      </w:r>
-      <w:proofErr w:type="gramEnd"/>
+        <w:t>Button highlight</w:t>
+      </w:r>
     </w:p>
     <w:p>
       <w:pPr>
@@ -302,6 +276,84 @@
       </w:pPr>
       <w:r>
         <w:t>Menu music</w:t>
+      </w:r>
+    </w:p>
+    <w:p/>
+    <w:p>
+      <w:pPr>
+        <w:pStyle w:val="Heading1"/>
+      </w:pPr>
+      <w:r>
+        <w:t>Stuff to add to the game itself</w:t>
+      </w:r>
+    </w:p>
+    <w:p>
+      <w:pPr>
+        <w:pStyle w:val="ListParagraph"/>
+        <w:numPr>
+          <w:ilvl w:val="0"/>
+          <w:numId w:val="3"/>
+        </w:numPr>
+      </w:pPr>
+      <w:r>
+        <w:t xml:space="preserve">Main </w:t>
+      </w:r>
+      <w:r>
+        <w:t xml:space="preserve">Menu </w:t>
+      </w:r>
+    </w:p>
+    <w:p>
+      <w:pPr>
+        <w:pStyle w:val="ListParagraph"/>
+        <w:numPr>
+          <w:ilvl w:val="0"/>
+          <w:numId w:val="3"/>
+        </w:numPr>
+      </w:pPr>
+      <w:r>
+        <w:t>Layering surfaces so that different impact noises play</w:t>
+      </w:r>
+    </w:p>
+    <w:p>
+      <w:pPr>
+        <w:pStyle w:val="ListParagraph"/>
+        <w:numPr>
+          <w:ilvl w:val="0"/>
+          <w:numId w:val="3"/>
+        </w:numPr>
+      </w:pPr>
+      <w:r>
+        <w:t>Make a l</w:t>
+      </w:r>
+      <w:r>
+        <w:t>evel finish</w:t>
+      </w:r>
+      <w:r>
+        <w:t xml:space="preserve"> point</w:t>
+      </w:r>
+    </w:p>
+    <w:p>
+      <w:pPr>
+        <w:pStyle w:val="ListParagraph"/>
+        <w:numPr>
+          <w:ilvl w:val="0"/>
+          <w:numId w:val="3"/>
+        </w:numPr>
+      </w:pPr>
+      <w:r>
+        <w:t>Make crossbow bolts despawn (low priority)</w:t>
+      </w:r>
+    </w:p>
+    <w:p>
+      <w:pPr>
+        <w:pStyle w:val="ListParagraph"/>
+        <w:numPr>
+          <w:ilvl w:val="0"/>
+          <w:numId w:val="3"/>
+        </w:numPr>
+      </w:pPr>
+      <w:r>
+        <w:t>Make a cooldown between crossbow shots (REALLY low priority)</w:t>
       </w:r>
     </w:p>
     <w:sectPr>
@@ -542,11 +594,127 @@
       </w:rPr>
     </w:lvl>
   </w:abstractNum>
+  <w:abstractNum w:abstractNumId="2" w15:restartNumberingAfterBreak="0">
+    <w:nsid w:val="569C6A06"/>
+    <w:multiLevelType w:val="hybridMultilevel"/>
+    <w:tmpl w:val="6D3AB93E"/>
+    <w:lvl w:ilvl="0" w:tplc="0C090001">
+      <w:start w:val="1"/>
+      <w:numFmt w:val="bullet"/>
+      <w:lvlText w:val=""/>
+      <w:lvlJc w:val="left"/>
+      <w:pPr>
+        <w:ind w:left="720" w:hanging="360"/>
+      </w:pPr>
+      <w:rPr>
+        <w:rFonts w:ascii="Symbol" w:hAnsi="Symbol" w:hint="default"/>
+      </w:rPr>
+    </w:lvl>
+    <w:lvl w:ilvl="1" w:tplc="0C090003" w:tentative="1">
+      <w:start w:val="1"/>
+      <w:numFmt w:val="bullet"/>
+      <w:lvlText w:val="o"/>
+      <w:lvlJc w:val="left"/>
+      <w:pPr>
+        <w:ind w:left="1440" w:hanging="360"/>
+      </w:pPr>
+      <w:rPr>
+        <w:rFonts w:ascii="Courier New" w:hAnsi="Courier New" w:cs="Courier New" w:hint="default"/>
+      </w:rPr>
+    </w:lvl>
+    <w:lvl w:ilvl="2" w:tplc="0C090005" w:tentative="1">
+      <w:start w:val="1"/>
+      <w:numFmt w:val="bullet"/>
+      <w:lvlText w:val=""/>
+      <w:lvlJc w:val="left"/>
+      <w:pPr>
+        <w:ind w:left="2160" w:hanging="360"/>
+      </w:pPr>
+      <w:rPr>
+        <w:rFonts w:ascii="Wingdings" w:hAnsi="Wingdings" w:hint="default"/>
+      </w:rPr>
+    </w:lvl>
+    <w:lvl w:ilvl="3" w:tplc="0C090001" w:tentative="1">
+      <w:start w:val="1"/>
+      <w:numFmt w:val="bullet"/>
+      <w:lvlText w:val=""/>
+      <w:lvlJc w:val="left"/>
+      <w:pPr>
+        <w:ind w:left="2880" w:hanging="360"/>
+      </w:pPr>
+      <w:rPr>
+        <w:rFonts w:ascii="Symbol" w:hAnsi="Symbol" w:hint="default"/>
+      </w:rPr>
+    </w:lvl>
+    <w:lvl w:ilvl="4" w:tplc="0C090003" w:tentative="1">
+      <w:start w:val="1"/>
+      <w:numFmt w:val="bullet"/>
+      <w:lvlText w:val="o"/>
+      <w:lvlJc w:val="left"/>
+      <w:pPr>
+        <w:ind w:left="3600" w:hanging="360"/>
+      </w:pPr>
+      <w:rPr>
+        <w:rFonts w:ascii="Courier New" w:hAnsi="Courier New" w:cs="Courier New" w:hint="default"/>
+      </w:rPr>
+    </w:lvl>
+    <w:lvl w:ilvl="5" w:tplc="0C090005" w:tentative="1">
+      <w:start w:val="1"/>
+      <w:numFmt w:val="bullet"/>
+      <w:lvlText w:val=""/>
+      <w:lvlJc w:val="left"/>
+      <w:pPr>
+        <w:ind w:left="4320" w:hanging="360"/>
+      </w:pPr>
+      <w:rPr>
+        <w:rFonts w:ascii="Wingdings" w:hAnsi="Wingdings" w:hint="default"/>
+      </w:rPr>
+    </w:lvl>
+    <w:lvl w:ilvl="6" w:tplc="0C090001" w:tentative="1">
+      <w:start w:val="1"/>
+      <w:numFmt w:val="bullet"/>
+      <w:lvlText w:val=""/>
+      <w:lvlJc w:val="left"/>
+      <w:pPr>
+        <w:ind w:left="5040" w:hanging="360"/>
+      </w:pPr>
+      <w:rPr>
+        <w:rFonts w:ascii="Symbol" w:hAnsi="Symbol" w:hint="default"/>
+      </w:rPr>
+    </w:lvl>
+    <w:lvl w:ilvl="7" w:tplc="0C090003" w:tentative="1">
+      <w:start w:val="1"/>
+      <w:numFmt w:val="bullet"/>
+      <w:lvlText w:val="o"/>
+      <w:lvlJc w:val="left"/>
+      <w:pPr>
+        <w:ind w:left="5760" w:hanging="360"/>
+      </w:pPr>
+      <w:rPr>
+        <w:rFonts w:ascii="Courier New" w:hAnsi="Courier New" w:cs="Courier New" w:hint="default"/>
+      </w:rPr>
+    </w:lvl>
+    <w:lvl w:ilvl="8" w:tplc="0C090005" w:tentative="1">
+      <w:start w:val="1"/>
+      <w:numFmt w:val="bullet"/>
+      <w:lvlText w:val=""/>
+      <w:lvlJc w:val="left"/>
+      <w:pPr>
+        <w:ind w:left="6480" w:hanging="360"/>
+      </w:pPr>
+      <w:rPr>
+        <w:rFonts w:ascii="Wingdings" w:hAnsi="Wingdings" w:hint="default"/>
+      </w:rPr>
+    </w:lvl>
+  </w:abstractNum>
   <w:num w:numId="1" w16cid:durableId="2129927004">
     <w:abstractNumId w:val="1"/>
   </w:num>
   <w:num w:numId="2" w16cid:durableId="1112821718">
     <w:abstractNumId w:val="0"/>
+  </w:num>
+  <w:num w:numId="3" w16cid:durableId="132261208">
+    <w:abstractNumId w:val="2"/>
   </w:num>
 </w:numbering>
 </file>

</xml_diff>

<commit_message>
Tarek - Commit 6: Multiple Changes
- Bolt freezing on contact WIP (Script)
- Brainstorming Document changes with Joseph
- Renamed some gameObjects (the map, testing area & Crossbow Bolt)
</commit_message>
<xml_diff>
--- a/Documentation/Audio Brainstorming.docx
+++ b/Documentation/Audio Brainstorming.docx
@@ -67,7 +67,14 @@
           <w:b/>
           <w:bCs/>
         </w:rPr>
-        <w:t>Landing sound 1</w:t>
+        <w:t xml:space="preserve">Landing sound </w:t>
+      </w:r>
+      <w:r>
+        <w:rPr>
+          <w:b/>
+          <w:bCs/>
+        </w:rPr>
+        <w:t>– 3 Variations</w:t>
       </w:r>
     </w:p>
     <w:p>
@@ -77,9 +84,17 @@
           <w:ilvl w:val="0"/>
           <w:numId w:val="1"/>
         </w:numPr>
-      </w:pPr>
-      <w:r>
-        <w:t>Landing sound 2</w:t>
+        <w:rPr>
+          <w:b/>
+          <w:bCs/>
+        </w:rPr>
+      </w:pPr>
+      <w:r>
+        <w:rPr>
+          <w:b/>
+          <w:bCs/>
+        </w:rPr>
+        <w:t>Crossbow retract</w:t>
       </w:r>
     </w:p>
     <w:p>
@@ -101,6 +116,20 @@
         </w:rPr>
         <w:t>Crossbow fire</w:t>
       </w:r>
+      <w:r>
+        <w:rPr>
+          <w:b/>
+          <w:bCs/>
+        </w:rPr>
+        <w:t xml:space="preserve"> - </w:t>
+      </w:r>
+      <w:r>
+        <w:rPr>
+          <w:b/>
+          <w:bCs/>
+        </w:rPr>
+        <w:t>3 Variations</w:t>
+      </w:r>
     </w:p>
     <w:p>
       <w:pPr>
@@ -113,6 +142,23 @@
       <w:r>
         <w:t>Crossbow hit</w:t>
       </w:r>
+      <w:r>
+        <w:rPr>
+          <w:b/>
+          <w:bCs/>
+        </w:rPr>
+        <w:t xml:space="preserve"> -</w:t>
+      </w:r>
+      <w:r>
+        <w:t xml:space="preserve"> </w:t>
+      </w:r>
+      <w:r>
+        <w:rPr>
+          <w:b/>
+          <w:bCs/>
+        </w:rPr>
+        <w:t>3 Variations</w:t>
+      </w:r>
     </w:p>
     <w:p>
       <w:pPr>
@@ -133,6 +179,20 @@
         </w:rPr>
         <w:t>Grapple hook fire</w:t>
       </w:r>
+      <w:r>
+        <w:rPr>
+          <w:b/>
+          <w:bCs/>
+        </w:rPr>
+        <w:t xml:space="preserve"> - </w:t>
+      </w:r>
+      <w:r>
+        <w:rPr>
+          <w:b/>
+          <w:bCs/>
+        </w:rPr>
+        <w:t>3 Variations</w:t>
+      </w:r>
     </w:p>
     <w:p>
       <w:pPr>
@@ -153,6 +213,20 @@
         </w:rPr>
         <w:t>Grapple hook retract</w:t>
       </w:r>
+      <w:r>
+        <w:rPr>
+          <w:b/>
+          <w:bCs/>
+        </w:rPr>
+        <w:t xml:space="preserve"> - </w:t>
+      </w:r>
+      <w:r>
+        <w:rPr>
+          <w:b/>
+          <w:bCs/>
+        </w:rPr>
+        <w:t>3 Variations</w:t>
+      </w:r>
     </w:p>
     <w:p>
       <w:pPr>
@@ -173,6 +247,20 @@
         </w:rPr>
         <w:t>Air movement whoosh</w:t>
       </w:r>
+      <w:r>
+        <w:rPr>
+          <w:b/>
+          <w:bCs/>
+        </w:rPr>
+        <w:t xml:space="preserve"> - </w:t>
+      </w:r>
+      <w:r>
+        <w:rPr>
+          <w:b/>
+          <w:bCs/>
+        </w:rPr>
+        <w:t>3 Variations</w:t>
+      </w:r>
     </w:p>
     <w:p>
       <w:pPr>
@@ -198,7 +286,7 @@
           <w:b/>
           <w:bCs/>
         </w:rPr>
-        <w:t xml:space="preserve"> (</w:t>
+        <w:t xml:space="preserve"> </w:t>
       </w:r>
     </w:p>
     <w:p>
@@ -233,13 +321,28 @@
         <w:t>Clock ding dong</w:t>
       </w:r>
     </w:p>
+    <w:p>
+      <w:pPr>
+        <w:pStyle w:val="ListParagraph"/>
+        <w:numPr>
+          <w:ilvl w:val="0"/>
+          <w:numId w:val="1"/>
+        </w:numPr>
+      </w:pPr>
+      <w:r>
+        <w:t>UI Button sounds (Re-using existing sounds)</w:t>
+      </w:r>
+    </w:p>
     <w:p/>
     <w:p>
       <w:pPr>
         <w:pStyle w:val="Heading1"/>
       </w:pPr>
       <w:r>
-        <w:t>If we make a menu</w:t>
+        <w:t>M</w:t>
+      </w:r>
+      <w:r>
+        <w:t>enu</w:t>
       </w:r>
     </w:p>
     <w:p>
@@ -355,6 +458,185 @@
       <w:r>
         <w:t>Make a cooldown between crossbow shots (REALLY low priority)</w:t>
       </w:r>
+    </w:p>
+    <w:p/>
+    <w:p/>
+    <w:p/>
+    <w:p/>
+    <w:p/>
+    <w:p/>
+    <w:p/>
+    <w:p/>
+    <w:p/>
+    <w:p/>
+    <w:p>
+      <w:pPr>
+        <w:pStyle w:val="Heading1"/>
+      </w:pPr>
+      <w:r>
+        <w:lastRenderedPageBreak/>
+        <w:t>To do:</w:t>
+      </w:r>
+    </w:p>
+    <w:p>
+      <w:pPr>
+        <w:pStyle w:val="ListParagraph"/>
+        <w:numPr>
+          <w:ilvl w:val="0"/>
+          <w:numId w:val="4"/>
+        </w:numPr>
+      </w:pPr>
+      <w:r>
+        <w:t>Main Menu</w:t>
+      </w:r>
+    </w:p>
+    <w:p>
+      <w:pPr>
+        <w:pStyle w:val="ListParagraph"/>
+        <w:numPr>
+          <w:ilvl w:val="1"/>
+          <w:numId w:val="4"/>
+        </w:numPr>
+      </w:pPr>
+      <w:r>
+        <w:t>Start Button •</w:t>
+      </w:r>
+    </w:p>
+    <w:p>
+      <w:pPr>
+        <w:pStyle w:val="ListParagraph"/>
+        <w:numPr>
+          <w:ilvl w:val="1"/>
+          <w:numId w:val="4"/>
+        </w:numPr>
+      </w:pPr>
+      <w:r>
+        <w:t>Cinematic Camera •</w:t>
+      </w:r>
+    </w:p>
+    <w:p>
+      <w:pPr>
+        <w:pStyle w:val="ListParagraph"/>
+        <w:numPr>
+          <w:ilvl w:val="1"/>
+          <w:numId w:val="4"/>
+        </w:numPr>
+      </w:pPr>
+      <w:r>
+        <w:t>Quit Button</w:t>
+      </w:r>
+    </w:p>
+    <w:p>
+      <w:pPr>
+        <w:pStyle w:val="ListParagraph"/>
+        <w:numPr>
+          <w:ilvl w:val="1"/>
+          <w:numId w:val="4"/>
+        </w:numPr>
+      </w:pPr>
+      <w:r>
+        <w:t>Sound Settings</w:t>
+      </w:r>
+    </w:p>
+    <w:p>
+      <w:pPr>
+        <w:pStyle w:val="ListParagraph"/>
+        <w:numPr>
+          <w:ilvl w:val="1"/>
+          <w:numId w:val="4"/>
+        </w:numPr>
+      </w:pPr>
+      <w:r>
+        <w:t>Menu Sounds (Button effects)</w:t>
+      </w:r>
+    </w:p>
+    <w:p>
+      <w:pPr>
+        <w:pStyle w:val="ListParagraph"/>
+        <w:numPr>
+          <w:ilvl w:val="1"/>
+          <w:numId w:val="4"/>
+        </w:numPr>
+      </w:pPr>
+      <w:r>
+        <w:t>Visual animations</w:t>
+      </w:r>
+    </w:p>
+    <w:p>
+      <w:pPr>
+        <w:pStyle w:val="ListParagraph"/>
+        <w:numPr>
+          <w:ilvl w:val="0"/>
+          <w:numId w:val="4"/>
+        </w:numPr>
+      </w:pPr>
+      <w:r>
+        <w:t>Crossbow Rework</w:t>
+      </w:r>
+    </w:p>
+    <w:p>
+      <w:pPr>
+        <w:pStyle w:val="ListParagraph"/>
+        <w:numPr>
+          <w:ilvl w:val="1"/>
+          <w:numId w:val="4"/>
+        </w:numPr>
+      </w:pPr>
+      <w:r>
+        <w:t>Shooting Animations</w:t>
+      </w:r>
+    </w:p>
+    <w:p>
+      <w:pPr>
+        <w:pStyle w:val="ListParagraph"/>
+        <w:numPr>
+          <w:ilvl w:val="1"/>
+          <w:numId w:val="4"/>
+        </w:numPr>
+      </w:pPr>
+      <w:r>
+        <w:t>Shooting Sound Effects</w:t>
+      </w:r>
+    </w:p>
+    <w:p>
+      <w:pPr>
+        <w:pStyle w:val="ListParagraph"/>
+        <w:numPr>
+          <w:ilvl w:val="1"/>
+          <w:numId w:val="4"/>
+        </w:numPr>
+      </w:pPr>
+      <w:r>
+        <w:t>Remove Old Arrows</w:t>
+      </w:r>
+    </w:p>
+    <w:p>
+      <w:pPr>
+        <w:pStyle w:val="ListParagraph"/>
+        <w:numPr>
+          <w:ilvl w:val="1"/>
+          <w:numId w:val="4"/>
+        </w:numPr>
+      </w:pPr>
+      <w:r>
+        <w:t>Shoot Cooldown</w:t>
+      </w:r>
+    </w:p>
+    <w:p>
+      <w:pPr>
+        <w:pStyle w:val="ListParagraph"/>
+        <w:numPr>
+          <w:ilvl w:val="1"/>
+          <w:numId w:val="4"/>
+        </w:numPr>
+      </w:pPr>
+    </w:p>
+    <w:p>
+      <w:pPr>
+        <w:rPr>
+          <w:strike/>
+        </w:rPr>
+      </w:pPr>
     </w:p>
     <w:sectPr>
       <w:pgSz w:w="11906" w:h="16838"/>
@@ -482,6 +764,92 @@
     </w:lvl>
   </w:abstractNum>
   <w:abstractNum w:abstractNumId="1" w15:restartNumberingAfterBreak="0">
+    <w:nsid w:val="390C36CC"/>
+    <w:multiLevelType w:val="hybridMultilevel"/>
+    <w:tmpl w:val="A350E4F8"/>
+    <w:lvl w:ilvl="0" w:tplc="0C09000F">
+      <w:start w:val="1"/>
+      <w:numFmt w:val="decimal"/>
+      <w:lvlText w:val="%1."/>
+      <w:lvlJc w:val="left"/>
+      <w:pPr>
+        <w:ind w:left="720" w:hanging="360"/>
+      </w:pPr>
+    </w:lvl>
+    <w:lvl w:ilvl="1" w:tplc="0C090019">
+      <w:start w:val="1"/>
+      <w:numFmt w:val="lowerLetter"/>
+      <w:lvlText w:val="%2."/>
+      <w:lvlJc w:val="left"/>
+      <w:pPr>
+        <w:ind w:left="1440" w:hanging="360"/>
+      </w:pPr>
+    </w:lvl>
+    <w:lvl w:ilvl="2" w:tplc="0C09001B" w:tentative="1">
+      <w:start w:val="1"/>
+      <w:numFmt w:val="lowerRoman"/>
+      <w:lvlText w:val="%3."/>
+      <w:lvlJc w:val="right"/>
+      <w:pPr>
+        <w:ind w:left="2160" w:hanging="180"/>
+      </w:pPr>
+    </w:lvl>
+    <w:lvl w:ilvl="3" w:tplc="0C09000F" w:tentative="1">
+      <w:start w:val="1"/>
+      <w:numFmt w:val="decimal"/>
+      <w:lvlText w:val="%4."/>
+      <w:lvlJc w:val="left"/>
+      <w:pPr>
+        <w:ind w:left="2880" w:hanging="360"/>
+      </w:pPr>
+    </w:lvl>
+    <w:lvl w:ilvl="4" w:tplc="0C090019" w:tentative="1">
+      <w:start w:val="1"/>
+      <w:numFmt w:val="lowerLetter"/>
+      <w:lvlText w:val="%5."/>
+      <w:lvlJc w:val="left"/>
+      <w:pPr>
+        <w:ind w:left="3600" w:hanging="360"/>
+      </w:pPr>
+    </w:lvl>
+    <w:lvl w:ilvl="5" w:tplc="0C09001B" w:tentative="1">
+      <w:start w:val="1"/>
+      <w:numFmt w:val="lowerRoman"/>
+      <w:lvlText w:val="%6."/>
+      <w:lvlJc w:val="right"/>
+      <w:pPr>
+        <w:ind w:left="4320" w:hanging="180"/>
+      </w:pPr>
+    </w:lvl>
+    <w:lvl w:ilvl="6" w:tplc="0C09000F" w:tentative="1">
+      <w:start w:val="1"/>
+      <w:numFmt w:val="decimal"/>
+      <w:lvlText w:val="%7."/>
+      <w:lvlJc w:val="left"/>
+      <w:pPr>
+        <w:ind w:left="5040" w:hanging="360"/>
+      </w:pPr>
+    </w:lvl>
+    <w:lvl w:ilvl="7" w:tplc="0C090019" w:tentative="1">
+      <w:start w:val="1"/>
+      <w:numFmt w:val="lowerLetter"/>
+      <w:lvlText w:val="%8."/>
+      <w:lvlJc w:val="left"/>
+      <w:pPr>
+        <w:ind w:left="5760" w:hanging="360"/>
+      </w:pPr>
+    </w:lvl>
+    <w:lvl w:ilvl="8" w:tplc="0C09001B" w:tentative="1">
+      <w:start w:val="1"/>
+      <w:numFmt w:val="lowerRoman"/>
+      <w:lvlText w:val="%9."/>
+      <w:lvlJc w:val="right"/>
+      <w:pPr>
+        <w:ind w:left="6480" w:hanging="180"/>
+      </w:pPr>
+    </w:lvl>
+  </w:abstractNum>
+  <w:abstractNum w:abstractNumId="2" w15:restartNumberingAfterBreak="0">
     <w:nsid w:val="415814F6"/>
     <w:multiLevelType w:val="hybridMultilevel"/>
     <w:tmpl w:val="CBCCEA96"/>
@@ -594,7 +962,7 @@
       </w:rPr>
     </w:lvl>
   </w:abstractNum>
-  <w:abstractNum w:abstractNumId="2" w15:restartNumberingAfterBreak="0">
+  <w:abstractNum w:abstractNumId="3" w15:restartNumberingAfterBreak="0">
     <w:nsid w:val="569C6A06"/>
     <w:multiLevelType w:val="hybridMultilevel"/>
     <w:tmpl w:val="6D3AB93E"/>
@@ -708,13 +1076,16 @@
     </w:lvl>
   </w:abstractNum>
   <w:num w:numId="1" w16cid:durableId="2129927004">
-    <w:abstractNumId w:val="1"/>
+    <w:abstractNumId w:val="2"/>
   </w:num>
   <w:num w:numId="2" w16cid:durableId="1112821718">
     <w:abstractNumId w:val="0"/>
   </w:num>
   <w:num w:numId="3" w16cid:durableId="132261208">
-    <w:abstractNumId w:val="2"/>
+    <w:abstractNumId w:val="3"/>
+  </w:num>
+  <w:num w:numId="4" w16cid:durableId="2011562225">
+    <w:abstractNumId w:val="1"/>
   </w:num>
 </w:numbering>
 </file>

</xml_diff>

<commit_message>
Tarek - Commit 7: Bolt Rework
- Crossbow Bolts will now stick to objects that collide with them.
- Updated Brainstorming document (checked off 'to do' list)
</commit_message>
<xml_diff>
--- a/Documentation/Audio Brainstorming.docx
+++ b/Documentation/Audio Brainstorming.docx
@@ -318,8 +318,13 @@
         </w:numPr>
       </w:pPr>
       <w:r>
-        <w:t>Clock ding dong</w:t>
-      </w:r>
+        <w:t xml:space="preserve">Clock ding </w:t>
+      </w:r>
+      <w:proofErr w:type="gramStart"/>
+      <w:r>
+        <w:t>dong</w:t>
+      </w:r>
+      <w:proofErr w:type="gramEnd"/>
     </w:p>
     <w:p>
       <w:pPr>
@@ -446,6 +451,9 @@
       <w:r>
         <w:t>Make crossbow bolts despawn (low priority)</w:t>
       </w:r>
+      <w:r>
+        <w:t xml:space="preserve"> •</w:t>
+      </w:r>
     </w:p>
     <w:p>
       <w:pPr>
@@ -456,7 +464,15 @@
         </w:numPr>
       </w:pPr>
       <w:r>
-        <w:t>Make a cooldown between crossbow shots (REALLY low priority)</w:t>
+        <w:t>Make a cooldown between crossbow shots (</w:t>
+      </w:r>
+      <w:proofErr w:type="gramStart"/>
+      <w:r>
+        <w:t>REALLY low</w:t>
+      </w:r>
+      <w:proofErr w:type="gramEnd"/>
+      <w:r>
+        <w:t xml:space="preserve"> priority)</w:t>
       </w:r>
     </w:p>
     <w:p/>
@@ -609,6 +625,9 @@
       <w:r>
         <w:t>Remove Old Arrows</w:t>
       </w:r>
+      <w:r>
+        <w:t xml:space="preserve"> •</w:t>
+      </w:r>
     </w:p>
     <w:p>
       <w:pPr>
@@ -625,10 +644,7 @@
     <w:p>
       <w:pPr>
         <w:pStyle w:val="ListParagraph"/>
-        <w:numPr>
-          <w:ilvl w:val="1"/>
-          <w:numId w:val="4"/>
-        </w:numPr>
+        <w:ind w:left="1440"/>
       </w:pPr>
     </w:p>
     <w:p>

</xml_diff>

<commit_message>
Tarek - Commit 8: Crossbow VFX
- Added Reload animation to crossbow
- Added Firing animation to crossbow
- Added flying bolt effect to reload animation
</commit_message>
<xml_diff>
--- a/Documentation/Audio Brainstorming.docx
+++ b/Documentation/Audio Brainstorming.docx
@@ -640,19 +640,6 @@
       <w:r>
         <w:t>Shoot Cooldown</w:t>
       </w:r>
-    </w:p>
-    <w:p>
-      <w:pPr>
-        <w:pStyle w:val="ListParagraph"/>
-        <w:ind w:left="1440"/>
-      </w:pPr>
-    </w:p>
-    <w:p>
-      <w:pPr>
-        <w:rPr>
-          <w:strike/>
-        </w:rPr>
-      </w:pPr>
     </w:p>
     <w:sectPr>
       <w:pgSz w:w="11906" w:h="16838"/>
@@ -1091,6 +1078,119 @@
       </w:rPr>
     </w:lvl>
   </w:abstractNum>
+  <w:abstractNum w:abstractNumId="4" w15:restartNumberingAfterBreak="0">
+    <w:nsid w:val="68DD264D"/>
+    <w:multiLevelType w:val="hybridMultilevel"/>
+    <w:tmpl w:val="FD5C519A"/>
+    <w:lvl w:ilvl="0" w:tplc="0C090001">
+      <w:start w:val="1"/>
+      <w:numFmt w:val="bullet"/>
+      <w:lvlText w:val=""/>
+      <w:lvlJc w:val="left"/>
+      <w:pPr>
+        <w:ind w:left="720" w:hanging="360"/>
+      </w:pPr>
+      <w:rPr>
+        <w:rFonts w:ascii="Symbol" w:hAnsi="Symbol" w:hint="default"/>
+      </w:rPr>
+    </w:lvl>
+    <w:lvl w:ilvl="1" w:tplc="0C090003" w:tentative="1">
+      <w:start w:val="1"/>
+      <w:numFmt w:val="bullet"/>
+      <w:lvlText w:val="o"/>
+      <w:lvlJc w:val="left"/>
+      <w:pPr>
+        <w:ind w:left="1440" w:hanging="360"/>
+      </w:pPr>
+      <w:rPr>
+        <w:rFonts w:ascii="Courier New" w:hAnsi="Courier New" w:cs="Courier New" w:hint="default"/>
+      </w:rPr>
+    </w:lvl>
+    <w:lvl w:ilvl="2" w:tplc="0C090005" w:tentative="1">
+      <w:start w:val="1"/>
+      <w:numFmt w:val="bullet"/>
+      <w:lvlText w:val=""/>
+      <w:lvlJc w:val="left"/>
+      <w:pPr>
+        <w:ind w:left="2160" w:hanging="360"/>
+      </w:pPr>
+      <w:rPr>
+        <w:rFonts w:ascii="Wingdings" w:hAnsi="Wingdings" w:hint="default"/>
+      </w:rPr>
+    </w:lvl>
+    <w:lvl w:ilvl="3" w:tplc="0C090001" w:tentative="1">
+      <w:start w:val="1"/>
+      <w:numFmt w:val="bullet"/>
+      <w:lvlText w:val=""/>
+      <w:lvlJc w:val="left"/>
+      <w:pPr>
+        <w:ind w:left="2880" w:hanging="360"/>
+      </w:pPr>
+      <w:rPr>
+        <w:rFonts w:ascii="Symbol" w:hAnsi="Symbol" w:hint="default"/>
+      </w:rPr>
+    </w:lvl>
+    <w:lvl w:ilvl="4" w:tplc="0C090003" w:tentative="1">
+      <w:start w:val="1"/>
+      <w:numFmt w:val="bullet"/>
+      <w:lvlText w:val="o"/>
+      <w:lvlJc w:val="left"/>
+      <w:pPr>
+        <w:ind w:left="3600" w:hanging="360"/>
+      </w:pPr>
+      <w:rPr>
+        <w:rFonts w:ascii="Courier New" w:hAnsi="Courier New" w:cs="Courier New" w:hint="default"/>
+      </w:rPr>
+    </w:lvl>
+    <w:lvl w:ilvl="5" w:tplc="0C090005" w:tentative="1">
+      <w:start w:val="1"/>
+      <w:numFmt w:val="bullet"/>
+      <w:lvlText w:val=""/>
+      <w:lvlJc w:val="left"/>
+      <w:pPr>
+        <w:ind w:left="4320" w:hanging="360"/>
+      </w:pPr>
+      <w:rPr>
+        <w:rFonts w:ascii="Wingdings" w:hAnsi="Wingdings" w:hint="default"/>
+      </w:rPr>
+    </w:lvl>
+    <w:lvl w:ilvl="6" w:tplc="0C090001" w:tentative="1">
+      <w:start w:val="1"/>
+      <w:numFmt w:val="bullet"/>
+      <w:lvlText w:val=""/>
+      <w:lvlJc w:val="left"/>
+      <w:pPr>
+        <w:ind w:left="5040" w:hanging="360"/>
+      </w:pPr>
+      <w:rPr>
+        <w:rFonts w:ascii="Symbol" w:hAnsi="Symbol" w:hint="default"/>
+      </w:rPr>
+    </w:lvl>
+    <w:lvl w:ilvl="7" w:tplc="0C090003" w:tentative="1">
+      <w:start w:val="1"/>
+      <w:numFmt w:val="bullet"/>
+      <w:lvlText w:val="o"/>
+      <w:lvlJc w:val="left"/>
+      <w:pPr>
+        <w:ind w:left="5760" w:hanging="360"/>
+      </w:pPr>
+      <w:rPr>
+        <w:rFonts w:ascii="Courier New" w:hAnsi="Courier New" w:cs="Courier New" w:hint="default"/>
+      </w:rPr>
+    </w:lvl>
+    <w:lvl w:ilvl="8" w:tplc="0C090005" w:tentative="1">
+      <w:start w:val="1"/>
+      <w:numFmt w:val="bullet"/>
+      <w:lvlText w:val=""/>
+      <w:lvlJc w:val="left"/>
+      <w:pPr>
+        <w:ind w:left="6480" w:hanging="360"/>
+      </w:pPr>
+      <w:rPr>
+        <w:rFonts w:ascii="Wingdings" w:hAnsi="Wingdings" w:hint="default"/>
+      </w:rPr>
+    </w:lvl>
+  </w:abstractNum>
   <w:num w:numId="1" w16cid:durableId="2129927004">
     <w:abstractNumId w:val="2"/>
   </w:num>
@@ -1102,6 +1202,9 @@
   </w:num>
   <w:num w:numId="4" w16cid:durableId="2011562225">
     <w:abstractNumId w:val="1"/>
+  </w:num>
+  <w:num w:numId="5" w16cid:durableId="1485970152">
+    <w:abstractNumId w:val="4"/>
   </w:num>
 </w:numbering>
 </file>

</xml_diff>